<commit_message>
Small changes in this folder
</commit_message>
<xml_diff>
--- a/Writing/Assignment 4.docx
+++ b/Writing/Assignment 4.docx
@@ -662,14 +662,157 @@
         <w:ind w:left="360"/>
       </w:pPr>
       <w:r>
-        <w:t>Mcrary test</w:t>
+        <w:rPr>
+          <w:b/>
+          <w:bCs/>
+        </w:rPr>
+        <w:t>Mc</w:t>
+      </w:r>
+      <w:r>
+        <w:rPr>
+          <w:b/>
+          <w:bCs/>
+        </w:rPr>
+        <w:t>C</w:t>
+      </w:r>
+      <w:r>
+        <w:rPr>
+          <w:b/>
+          <w:bCs/>
+        </w:rPr>
+        <w:t>rary</w:t>
+      </w:r>
+      <w:r>
+        <w:rPr>
+          <w:b/>
+          <w:bCs/>
+        </w:rPr>
+        <w:t xml:space="preserve"> density test</w:t>
+      </w:r>
+      <w:r>
+        <w:t>: Under the null the density should be continuous at the cutoff point. Under the alternative hypothesis, the density should increase at the kink</w:t>
+      </w:r>
+      <w:r>
+        <w:t>.</w:t>
+      </w:r>
+      <w:r>
+        <w:t xml:space="preserve"> </w:t>
       </w:r>
     </w:p>
     <w:p>
       <w:pPr>
         <w:pStyle w:val="Prrafodelista"/>
-      </w:pPr>
-    </w:p>
+        <w:numPr>
+          <w:ilvl w:val="0"/>
+          <w:numId w:val="3"/>
+        </w:numPr>
+      </w:pPr>
+      <w:r>
+        <w:t>Partition the assignment variable into bins and calculate frequencies in each bin.</w:t>
+      </w:r>
+    </w:p>
+    <w:p>
+      <w:pPr>
+        <w:pStyle w:val="Prrafodelista"/>
+        <w:numPr>
+          <w:ilvl w:val="0"/>
+          <w:numId w:val="3"/>
+        </w:numPr>
+      </w:pPr>
+      <w:r>
+        <w:t>Treat those frequency counts as dependent variable in a local linear regression.</w:t>
+      </w:r>
+    </w:p>
+    <w:p>
+      <w:pPr>
+        <w:ind w:left="360"/>
+      </w:pPr>
+      <w:r>
+        <w:t>This is oftentimes visualized with confidence intervals illustrating the effect of the discontinuity on density</w:t>
+      </w:r>
+      <w:r>
+        <w:t xml:space="preserve">. If we reject the null hypothesis then there is manipulation of the running variable. If we do not </w:t>
+      </w:r>
+      <w:r>
+        <w:t>reject the null</w:t>
+      </w:r>
+      <w:r>
+        <w:t>, then there has not been manipulation of it.</w:t>
+      </w:r>
+    </w:p>
+    <w:p>
+      <w:pPr>
+        <w:ind w:left="360"/>
+      </w:pPr>
+    </w:p>
+    <w:p>
+      <w:pPr>
+        <w:ind w:left="360"/>
+      </w:pPr>
+      <w:r>
+        <w:t>We after doing the test, we find rejecting the null hypothesis</w:t>
+      </w:r>
+    </w:p>
+    <w:p>
+      <w:pPr>
+        <w:ind w:left="360"/>
+      </w:pPr>
+      <w:r>
+        <w:rPr>
+          <w:noProof/>
+        </w:rPr>
+        <w:lastRenderedPageBreak/>
+        <w:drawing>
+          <wp:inline distT="0" distB="0" distL="0" distR="0" wp14:anchorId="4EB6D719" wp14:editId="0D3E1EAC">
+            <wp:extent cx="5943600" cy="4238625"/>
+            <wp:effectExtent l="0" t="0" r="0" b="9525"/>
+            <wp:docPr id="2" name="Imagen 2"/>
+            <wp:cNvGraphicFramePr>
+              <a:graphicFrameLocks xmlns:a="http://schemas.openxmlformats.org/drawingml/2006/main" noChangeAspect="1"/>
+            </wp:cNvGraphicFramePr>
+            <a:graphic xmlns:a="http://schemas.openxmlformats.org/drawingml/2006/main">
+              <a:graphicData uri="http://schemas.openxmlformats.org/drawingml/2006/picture">
+                <pic:pic xmlns:pic="http://schemas.openxmlformats.org/drawingml/2006/picture">
+                  <pic:nvPicPr>
+                    <pic:cNvPr id="0" name="Picture 2"/>
+                    <pic:cNvPicPr>
+                      <a:picLocks noChangeAspect="1" noChangeArrowheads="1"/>
+                    </pic:cNvPicPr>
+                  </pic:nvPicPr>
+                  <pic:blipFill>
+                    <a:blip r:embed="rId8">
+                      <a:extLst>
+                        <a:ext uri="{28A0092B-C50C-407E-A947-70E740481C1C}">
+                          <a14:useLocalDpi xmlns:a14="http://schemas.microsoft.com/office/drawing/2010/main" val="0"/>
+                        </a:ext>
+                      </a:extLst>
+                    </a:blip>
+                    <a:srcRect/>
+                    <a:stretch>
+                      <a:fillRect/>
+                    </a:stretch>
+                  </pic:blipFill>
+                  <pic:spPr bwMode="auto">
+                    <a:xfrm>
+                      <a:off x="0" y="0"/>
+                      <a:ext cx="5943600" cy="4238625"/>
+                    </a:xfrm>
+                    <a:prstGeom prst="rect">
+                      <a:avLst/>
+                    </a:prstGeom>
+                    <a:noFill/>
+                    <a:ln>
+                      <a:noFill/>
+                    </a:ln>
+                  </pic:spPr>
+                </pic:pic>
+              </a:graphicData>
+            </a:graphic>
+          </wp:inline>
+        </w:drawing>
+      </w:r>
+    </w:p>
+    <w:p/>
     <w:p>
       <w:pPr>
         <w:pStyle w:val="Prrafodelista"/>
@@ -709,6 +852,24 @@
     <w:p>
       <w:pPr>
         <w:pStyle w:val="Prrafodelista"/>
+      </w:pPr>
+    </w:p>
+    <w:p>
+      <w:pPr>
+        <w:pStyle w:val="Prrafodelista"/>
+      </w:pPr>
+      <w:r>
+        <w:t>Working on this</w:t>
+      </w:r>
+    </w:p>
+    <w:p>
+      <w:pPr>
+        <w:pStyle w:val="Prrafodelista"/>
+      </w:pPr>
+    </w:p>
+    <w:p>
+      <w:pPr>
+        <w:pStyle w:val="Prrafodelista"/>
         <w:numPr>
           <w:ilvl w:val="0"/>
           <w:numId w:val="1"/>
@@ -724,6 +885,16 @@
         <w:t>Discuss what you find and compare it with Hansen’s paper.</w:t>
       </w:r>
     </w:p>
+    <w:p/>
+    <w:p>
+      <w:pPr>
+        <w:ind w:left="720"/>
+      </w:pPr>
+      <w:r>
+        <w:t>Discuss it!</w:t>
+      </w:r>
+    </w:p>
+    <w:p/>
     <w:p>
       <w:pPr>
         <w:pStyle w:val="Prrafodelista"/>
@@ -1038,6 +1209,118 @@
     </w:lvl>
   </w:abstractNum>
   <w:abstractNum w:abstractNumId="1" w15:restartNumberingAfterBreak="0">
+    <w:nsid w:val="1BD31A0A"/>
+    <w:multiLevelType w:val="hybridMultilevel"/>
+    <w:tmpl w:val="57B884E4"/>
+    <w:lvl w:ilvl="0" w:tplc="D1E4C98A">
+      <w:numFmt w:val="bullet"/>
+      <w:lvlText w:val="-"/>
+      <w:lvlJc w:val="left"/>
+      <w:pPr>
+        <w:ind w:left="1080" w:hanging="360"/>
+      </w:pPr>
+      <w:rPr>
+        <w:rFonts w:ascii="Calibri" w:eastAsiaTheme="minorHAnsi" w:hAnsi="Calibri" w:cs="Calibri" w:hint="default"/>
+      </w:rPr>
+    </w:lvl>
+    <w:lvl w:ilvl="1" w:tplc="0C0A0003" w:tentative="1">
+      <w:start w:val="1"/>
+      <w:numFmt w:val="bullet"/>
+      <w:lvlText w:val="o"/>
+      <w:lvlJc w:val="left"/>
+      <w:pPr>
+        <w:ind w:left="1800" w:hanging="360"/>
+      </w:pPr>
+      <w:rPr>
+        <w:rFonts w:ascii="Courier New" w:hAnsi="Courier New" w:cs="Courier New" w:hint="default"/>
+      </w:rPr>
+    </w:lvl>
+    <w:lvl w:ilvl="2" w:tplc="0C0A0005" w:tentative="1">
+      <w:start w:val="1"/>
+      <w:numFmt w:val="bullet"/>
+      <w:lvlText w:val=""/>
+      <w:lvlJc w:val="left"/>
+      <w:pPr>
+        <w:ind w:left="2520" w:hanging="360"/>
+      </w:pPr>
+      <w:rPr>
+        <w:rFonts w:ascii="Wingdings" w:hAnsi="Wingdings" w:hint="default"/>
+      </w:rPr>
+    </w:lvl>
+    <w:lvl w:ilvl="3" w:tplc="0C0A0001" w:tentative="1">
+      <w:start w:val="1"/>
+      <w:numFmt w:val="bullet"/>
+      <w:lvlText w:val=""/>
+      <w:lvlJc w:val="left"/>
+      <w:pPr>
+        <w:ind w:left="3240" w:hanging="360"/>
+      </w:pPr>
+      <w:rPr>
+        <w:rFonts w:ascii="Symbol" w:hAnsi="Symbol" w:hint="default"/>
+      </w:rPr>
+    </w:lvl>
+    <w:lvl w:ilvl="4" w:tplc="0C0A0003" w:tentative="1">
+      <w:start w:val="1"/>
+      <w:numFmt w:val="bullet"/>
+      <w:lvlText w:val="o"/>
+      <w:lvlJc w:val="left"/>
+      <w:pPr>
+        <w:ind w:left="3960" w:hanging="360"/>
+      </w:pPr>
+      <w:rPr>
+        <w:rFonts w:ascii="Courier New" w:hAnsi="Courier New" w:cs="Courier New" w:hint="default"/>
+      </w:rPr>
+    </w:lvl>
+    <w:lvl w:ilvl="5" w:tplc="0C0A0005" w:tentative="1">
+      <w:start w:val="1"/>
+      <w:numFmt w:val="bullet"/>
+      <w:lvlText w:val=""/>
+      <w:lvlJc w:val="left"/>
+      <w:pPr>
+        <w:ind w:left="4680" w:hanging="360"/>
+      </w:pPr>
+      <w:rPr>
+        <w:rFonts w:ascii="Wingdings" w:hAnsi="Wingdings" w:hint="default"/>
+      </w:rPr>
+    </w:lvl>
+    <w:lvl w:ilvl="6" w:tplc="0C0A0001" w:tentative="1">
+      <w:start w:val="1"/>
+      <w:numFmt w:val="bullet"/>
+      <w:lvlText w:val=""/>
+      <w:lvlJc w:val="left"/>
+      <w:pPr>
+        <w:ind w:left="5400" w:hanging="360"/>
+      </w:pPr>
+      <w:rPr>
+        <w:rFonts w:ascii="Symbol" w:hAnsi="Symbol" w:hint="default"/>
+      </w:rPr>
+    </w:lvl>
+    <w:lvl w:ilvl="7" w:tplc="0C0A0003" w:tentative="1">
+      <w:start w:val="1"/>
+      <w:numFmt w:val="bullet"/>
+      <w:lvlText w:val="o"/>
+      <w:lvlJc w:val="left"/>
+      <w:pPr>
+        <w:ind w:left="6120" w:hanging="360"/>
+      </w:pPr>
+      <w:rPr>
+        <w:rFonts w:ascii="Courier New" w:hAnsi="Courier New" w:cs="Courier New" w:hint="default"/>
+      </w:rPr>
+    </w:lvl>
+    <w:lvl w:ilvl="8" w:tplc="0C0A0005" w:tentative="1">
+      <w:start w:val="1"/>
+      <w:numFmt w:val="bullet"/>
+      <w:lvlText w:val=""/>
+      <w:lvlJc w:val="left"/>
+      <w:pPr>
+        <w:ind w:left="6840" w:hanging="360"/>
+      </w:pPr>
+      <w:rPr>
+        <w:rFonts w:ascii="Wingdings" w:hAnsi="Wingdings" w:hint="default"/>
+      </w:rPr>
+    </w:lvl>
+  </w:abstractNum>
+  <w:abstractNum w:abstractNumId="2" w15:restartNumberingAfterBreak="0">
     <w:nsid w:val="640E36EF"/>
     <w:multiLevelType w:val="hybridMultilevel"/>
     <w:tmpl w:val="2E861CA0"/>
@@ -1130,6 +1413,9 @@
     <w:abstractNumId w:val="0"/>
   </w:num>
   <w:num w:numId="2">
+    <w:abstractNumId w:val="2"/>
+  </w:num>
+  <w:num w:numId="3">
     <w:abstractNumId w:val="1"/>
   </w:num>
 </w:numbering>
@@ -1254,6 +1540,7 @@
     <w:lsdException w:name="HTML Sample" w:semiHidden="1" w:unhideWhenUsed="1"/>
     <w:lsdException w:name="HTML Typewriter" w:semiHidden="1" w:unhideWhenUsed="1"/>
     <w:lsdException w:name="HTML Variable" w:semiHidden="1" w:unhideWhenUsed="1"/>
+    <w:lsdException w:name="Normal Table" w:semiHidden="1" w:unhideWhenUsed="1"/>
     <w:lsdException w:name="annotation subject" w:semiHidden="1" w:unhideWhenUsed="1"/>
     <w:lsdException w:name="No List" w:semiHidden="1" w:unhideWhenUsed="1"/>
     <w:lsdException w:name="Outline List 1" w:semiHidden="1" w:unhideWhenUsed="1"/>
@@ -1300,8 +1587,10 @@
     <w:lsdException w:name="Table Subtle 2" w:semiHidden="1" w:unhideWhenUsed="1"/>
     <w:lsdException w:name="Table Web 1" w:semiHidden="1" w:unhideWhenUsed="1"/>
     <w:lsdException w:name="Table Web 2" w:semiHidden="1" w:unhideWhenUsed="1"/>
+    <w:lsdException w:name="Table Web 3" w:semiHidden="1" w:unhideWhenUsed="1"/>
     <w:lsdException w:name="Balloon Text" w:semiHidden="1" w:unhideWhenUsed="1"/>
     <w:lsdException w:name="Table Grid" w:uiPriority="39"/>
+    <w:lsdException w:name="Table Theme" w:semiHidden="1" w:unhideWhenUsed="1"/>
     <w:lsdException w:name="Placeholder Text" w:semiHidden="1"/>
     <w:lsdException w:name="No Spacing" w:uiPriority="1" w:qFormat="1"/>
     <w:lsdException w:name="Light Shading" w:uiPriority="60"/>

</xml_diff>